<commit_message>
functional and non-functional requirements added
</commit_message>
<xml_diff>
--- a/Week5. Errors' correction and logic DB/ER_diagr_notes.docx
+++ b/Week5. Errors' correction and logic DB/ER_diagr_notes.docx
@@ -130,7 +130,6 @@
         </w:rPr>
         <w:t xml:space="preserve"> </w:t>
       </w:r>
-      <w:proofErr w:type="spellStart"/>
       <w:r>
         <w:rPr>
           <w:rFonts w:ascii="Times New Roman" w:hAnsi="Times New Roman" w:cs="Times New Roman"/>
@@ -140,7 +139,6 @@
         </w:rPr>
         <w:t>ERwin</w:t>
       </w:r>
-      <w:proofErr w:type="spellEnd"/>
       <w:r>
         <w:rPr>
           <w:rFonts w:ascii="Times New Roman" w:hAnsi="Times New Roman" w:cs="Times New Roman"/>
@@ -193,7 +191,6 @@
           </w:rPr>
           <w:t>://</w:t>
         </w:r>
-        <w:proofErr w:type="spellStart"/>
         <w:r>
           <w:rPr>
             <w:rStyle w:val="a4"/>
@@ -204,7 +201,6 @@
           </w:rPr>
           <w:t>erwin</w:t>
         </w:r>
-        <w:proofErr w:type="spellEnd"/>
         <w:r>
           <w:rPr>
             <w:rStyle w:val="a4"/>
@@ -488,8 +484,6 @@
           <w:szCs w:val="24"/>
         </w:rPr>
       </w:pPr>
-      <w:bookmarkStart w:id="0" w:name="_GoBack"/>
-      <w:bookmarkEnd w:id="0"/>
     </w:p>
     <w:p>
       <w:pPr>
@@ -1355,25 +1349,7 @@
           <w:sz w:val="24"/>
           <w:szCs w:val="24"/>
         </w:rPr>
-        <w:t>-</w:t>
-      </w:r>
-      <w:proofErr w:type="spellStart"/>
-      <w:r>
-        <w:rPr>
-          <w:rFonts w:ascii="Times New Roman" w:hAnsi="Times New Roman" w:cs="Times New Roman"/>
-          <w:sz w:val="24"/>
-          <w:szCs w:val="24"/>
-        </w:rPr>
-        <w:t>ам</w:t>
-      </w:r>
-      <w:proofErr w:type="spellEnd"/>
-      <w:r>
-        <w:rPr>
-          <w:rFonts w:ascii="Times New Roman" w:hAnsi="Times New Roman" w:cs="Times New Roman"/>
-          <w:sz w:val="24"/>
-          <w:szCs w:val="24"/>
-        </w:rPr>
-        <w:t xml:space="preserve"> и посмотреть их статус (атрибут </w:t>
+        <w:t xml:space="preserve">-ам и посмотреть их статус (атрибут </w:t>
       </w:r>
       <w:r>
         <w:rPr>
@@ -1932,7 +1908,6 @@
         </w:rPr>
         <w:t xml:space="preserve"> </w:t>
       </w:r>
-      <w:proofErr w:type="spellStart"/>
       <w:r>
         <w:rPr>
           <w:rFonts w:ascii="Times New Roman" w:hAnsi="Times New Roman" w:cs="Times New Roman"/>
@@ -1942,7 +1917,6 @@
         </w:rPr>
         <w:t>неидентифицирующая</w:t>
       </w:r>
-      <w:proofErr w:type="spellEnd"/>
       <w:r>
         <w:rPr>
           <w:rFonts w:ascii="Times New Roman" w:hAnsi="Times New Roman" w:cs="Times New Roman"/>
@@ -2037,6 +2011,7 @@
           <w:rFonts w:ascii="Times New Roman" w:hAnsi="Times New Roman" w:cs="Times New Roman"/>
           <w:sz w:val="24"/>
           <w:szCs w:val="24"/>
+          <w:highlight w:val="yellow"/>
           <w:lang w:val="en-US"/>
         </w:rPr>
         <w:t>Moderator</w:t>
@@ -2054,6 +2029,7 @@
           <w:rFonts w:ascii="Times New Roman" w:hAnsi="Times New Roman" w:cs="Times New Roman"/>
           <w:sz w:val="24"/>
           <w:szCs w:val="24"/>
+          <w:highlight w:val="yellow"/>
           <w:lang w:val="en-US"/>
         </w:rPr>
         <w:t>FeedbackMes</w:t>
@@ -2087,6 +2063,7 @@
           <w:rFonts w:ascii="Times New Roman" w:hAnsi="Times New Roman" w:cs="Times New Roman"/>
           <w:sz w:val="24"/>
           <w:szCs w:val="24"/>
+          <w:highlight w:val="yellow"/>
           <w:lang w:val="en-US"/>
         </w:rPr>
         <w:t>FeedbackMes</w:t>
@@ -2104,6 +2081,7 @@
           <w:rFonts w:ascii="Times New Roman" w:hAnsi="Times New Roman" w:cs="Times New Roman"/>
           <w:sz w:val="24"/>
           <w:szCs w:val="24"/>
+          <w:highlight w:val="yellow"/>
           <w:lang w:val="en-US"/>
         </w:rPr>
         <w:t>Moderator</w:t>
@@ -2227,6 +2205,7 @@
           <w:rFonts w:ascii="Times New Roman" w:hAnsi="Times New Roman" w:cs="Times New Roman"/>
           <w:sz w:val="24"/>
           <w:szCs w:val="24"/>
+          <w:highlight w:val="yellow"/>
           <w:lang w:val="en-US"/>
         </w:rPr>
         <w:t>Moderator</w:t>
@@ -2252,6 +2231,7 @@
           <w:rFonts w:ascii="Times New Roman" w:hAnsi="Times New Roman" w:cs="Times New Roman"/>
           <w:sz w:val="24"/>
           <w:szCs w:val="24"/>
+          <w:highlight w:val="yellow"/>
           <w:lang w:val="en-US"/>
         </w:rPr>
         <w:t>Feedback</w:t>
@@ -2814,6 +2794,137 @@
         </w:rPr>
         <w:t>.</w:t>
       </w:r>
+    </w:p>
+    <w:p>
+      <w:pPr>
+        <w:rPr>
+          <w:rFonts w:ascii="Times New Roman" w:hAnsi="Times New Roman" w:cs="Times New Roman"/>
+          <w:sz w:val="24"/>
+          <w:szCs w:val="24"/>
+        </w:rPr>
+      </w:pPr>
+    </w:p>
+    <w:p>
+      <w:pPr>
+        <w:rPr>
+          <w:rFonts w:ascii="Times New Roman" w:hAnsi="Times New Roman" w:cs="Times New Roman"/>
+          <w:color w:val="FF0000"/>
+          <w:sz w:val="24"/>
+          <w:szCs w:val="24"/>
+        </w:rPr>
+      </w:pPr>
+      <w:r>
+        <w:rPr>
+          <w:rFonts w:ascii="Times New Roman" w:hAnsi="Times New Roman" w:cs="Times New Roman"/>
+          <w:color w:val="FF0000"/>
+          <w:sz w:val="24"/>
+          <w:szCs w:val="24"/>
+        </w:rPr>
+        <w:t>Замечания1 (03.10.15 21:00).</w:t>
+      </w:r>
+    </w:p>
+    <w:p>
+      <w:pPr>
+        <w:pStyle w:val="a3"/>
+        <w:numPr>
+          <w:ilvl w:val="0"/>
+          <w:numId w:val="6"/>
+        </w:numPr>
+        <w:rPr>
+          <w:rFonts w:ascii="Times New Roman" w:hAnsi="Times New Roman" w:cs="Times New Roman"/>
+          <w:color w:val="FF0000"/>
+          <w:sz w:val="24"/>
+          <w:szCs w:val="24"/>
+        </w:rPr>
+      </w:pPr>
+      <w:r>
+        <w:rPr>
+          <w:rFonts w:ascii="Times New Roman" w:hAnsi="Times New Roman" w:cs="Times New Roman"/>
+          <w:color w:val="FF0000"/>
+          <w:sz w:val="24"/>
+          <w:szCs w:val="24"/>
+        </w:rPr>
+        <w:t>Перед проектированием логического уровня должен быть концептуальный. Именно это и хотелось увидеть на этой недели. Логический тоже хорошо, что сделан, но на данный момент нужен концептуальный.</w:t>
+      </w:r>
+    </w:p>
+    <w:p>
+      <w:pPr>
+        <w:pStyle w:val="a3"/>
+        <w:numPr>
+          <w:ilvl w:val="0"/>
+          <w:numId w:val="6"/>
+        </w:numPr>
+        <w:rPr>
+          <w:rFonts w:ascii="Times New Roman" w:hAnsi="Times New Roman" w:cs="Times New Roman"/>
+          <w:color w:val="FF0000"/>
+          <w:sz w:val="24"/>
+          <w:szCs w:val="24"/>
+        </w:rPr>
+      </w:pPr>
+      <w:r>
+        <w:rPr>
+          <w:rFonts w:ascii="Times New Roman" w:hAnsi="Times New Roman" w:cs="Times New Roman"/>
+          <w:color w:val="FF0000"/>
+          <w:sz w:val="24"/>
+          <w:szCs w:val="24"/>
+        </w:rPr>
+        <w:t>Необходимо подробно расписать каждую сущность, каждое свойство сущности, каждую связь между сущностями словесно! У Влада на прошлой неделе это было на уровне понимания, сейчас же необходимо сделать такое описание, чтобы было понятно всем, даже мне, и даже преподавателю.</w:t>
+      </w:r>
+    </w:p>
+    <w:p>
+      <w:pPr>
+        <w:pStyle w:val="a3"/>
+        <w:numPr>
+          <w:ilvl w:val="0"/>
+          <w:numId w:val="6"/>
+        </w:numPr>
+        <w:rPr>
+          <w:rFonts w:ascii="Times New Roman" w:hAnsi="Times New Roman" w:cs="Times New Roman"/>
+          <w:color w:val="FF0000"/>
+          <w:sz w:val="24"/>
+          <w:szCs w:val="24"/>
+        </w:rPr>
+      </w:pPr>
+      <w:r>
+        <w:rPr>
+          <w:rFonts w:ascii="Times New Roman" w:hAnsi="Times New Roman" w:cs="Times New Roman"/>
+          <w:color w:val="FF0000"/>
+          <w:sz w:val="24"/>
+          <w:szCs w:val="24"/>
+        </w:rPr>
+        <w:t>Касательно логической схемы. Сомнительно наличие двойных связей (туда-обратно). Не все указанные даже у Влада сущности присутствуют (</w:t>
+      </w:r>
+      <w:proofErr w:type="spellStart"/>
+      <w:r>
+        <w:rPr>
+          <w:rFonts w:ascii="Times New Roman" w:hAnsi="Times New Roman" w:cs="Times New Roman"/>
+          <w:color w:val="FF0000"/>
+          <w:sz w:val="24"/>
+          <w:szCs w:val="24"/>
+        </w:rPr>
+        <w:t>ProgrammingLanguage</w:t>
+      </w:r>
+      <w:proofErr w:type="spellEnd"/>
+      <w:r>
+        <w:rPr>
+          <w:rFonts w:ascii="Times New Roman" w:hAnsi="Times New Roman" w:cs="Times New Roman"/>
+          <w:color w:val="FF0000"/>
+          <w:sz w:val="24"/>
+          <w:szCs w:val="24"/>
+        </w:rPr>
+        <w:t>). Возможно Вы об этом говорили, но у меня никакой информации нет, а нового описания подробного Вы не подготовили. И также нет решения тех вопросов, которые Влад поставил в ко</w:t>
+      </w:r>
+      <w:r>
+        <w:rPr>
+          <w:rFonts w:ascii="Times New Roman" w:hAnsi="Times New Roman" w:cs="Times New Roman"/>
+          <w:color w:val="FF0000"/>
+          <w:sz w:val="24"/>
+          <w:szCs w:val="24"/>
+        </w:rPr>
+        <w:t>нце описания на прошлой неделе.</w:t>
+      </w:r>
+      <w:bookmarkStart w:id="0" w:name="_GoBack"/>
+      <w:bookmarkEnd w:id="0"/>
     </w:p>
     <w:sectPr>
       <w:pgSz w:w="11906" w:h="16838"/>
@@ -2827,7 +2938,7 @@
 
 <file path=word/numbering.xml><?xml version="1.0" encoding="utf-8"?>
 <w:numbering xmlns:wpc="http://schemas.microsoft.com/office/word/2010/wordprocessingCanvas" xmlns:mc="http://schemas.openxmlformats.org/markup-compatibility/2006" xmlns:o="urn:schemas-microsoft-com:office:office" xmlns:r="http://schemas.openxmlformats.org/officeDocument/2006/relationships" xmlns:m="http://schemas.openxmlformats.org/officeDocument/2006/math" xmlns:v="urn:schemas-microsoft-com:vml" xmlns:wp14="http://schemas.microsoft.com/office/word/2010/wordprocessingDrawing" xmlns:wp="http://schemas.openxmlformats.org/drawingml/2006/wordprocessingDrawing" xmlns:w10="urn:schemas-microsoft-com:office:word" xmlns:w="http://schemas.openxmlformats.org/wordprocessingml/2006/main" xmlns:w14="http://schemas.microsoft.com/office/word/2010/wordml" xmlns:w15="http://schemas.microsoft.com/office/word/2012/wordml" xmlns:wpg="http://schemas.microsoft.com/office/word/2010/wordprocessingGroup" xmlns:wpi="http://schemas.microsoft.com/office/word/2010/wordprocessingInk" xmlns:wne="http://schemas.microsoft.com/office/word/2006/wordml" xmlns:wps="http://schemas.microsoft.com/office/word/2010/wordprocessingShape" mc:Ignorable="w14 w15 wp14">
-  <w:abstractNum w:abstractNumId="0">
+  <w:abstractNum w:abstractNumId="0" w15:restartNumberingAfterBreak="0">
     <w:nsid w:val="104D13FA"/>
     <w:multiLevelType w:val="hybridMultilevel"/>
     <w:tmpl w:val="3B56E220"/>
@@ -2913,7 +3024,7 @@
       </w:pPr>
     </w:lvl>
   </w:abstractNum>
-  <w:abstractNum w:abstractNumId="1">
+  <w:abstractNum w:abstractNumId="1" w15:restartNumberingAfterBreak="0">
     <w:nsid w:val="214D32D6"/>
     <w:multiLevelType w:val="hybridMultilevel"/>
     <w:tmpl w:val="D610A80A"/>
@@ -2999,7 +3110,96 @@
       </w:pPr>
     </w:lvl>
   </w:abstractNum>
-  <w:abstractNum w:abstractNumId="2">
+  <w:abstractNum w:abstractNumId="2" w15:restartNumberingAfterBreak="0">
+    <w:nsid w:val="299B51D1"/>
+    <w:multiLevelType w:val="hybridMultilevel"/>
+    <w:tmpl w:val="41386F88"/>
+    <w:lvl w:ilvl="0" w:tplc="0419000F">
+      <w:start w:val="1"/>
+      <w:numFmt w:val="decimal"/>
+      <w:lvlText w:val="%1."/>
+      <w:lvlJc w:val="left"/>
+      <w:pPr>
+        <w:ind w:left="720" w:hanging="360"/>
+      </w:pPr>
+      <w:rPr>
+        <w:rFonts w:hint="default"/>
+      </w:rPr>
+    </w:lvl>
+    <w:lvl w:ilvl="1" w:tplc="04190019" w:tentative="1">
+      <w:start w:val="1"/>
+      <w:numFmt w:val="lowerLetter"/>
+      <w:lvlText w:val="%2."/>
+      <w:lvlJc w:val="left"/>
+      <w:pPr>
+        <w:ind w:left="1440" w:hanging="360"/>
+      </w:pPr>
+    </w:lvl>
+    <w:lvl w:ilvl="2" w:tplc="0419001B" w:tentative="1">
+      <w:start w:val="1"/>
+      <w:numFmt w:val="lowerRoman"/>
+      <w:lvlText w:val="%3."/>
+      <w:lvlJc w:val="right"/>
+      <w:pPr>
+        <w:ind w:left="2160" w:hanging="180"/>
+      </w:pPr>
+    </w:lvl>
+    <w:lvl w:ilvl="3" w:tplc="0419000F" w:tentative="1">
+      <w:start w:val="1"/>
+      <w:numFmt w:val="decimal"/>
+      <w:lvlText w:val="%4."/>
+      <w:lvlJc w:val="left"/>
+      <w:pPr>
+        <w:ind w:left="2880" w:hanging="360"/>
+      </w:pPr>
+    </w:lvl>
+    <w:lvl w:ilvl="4" w:tplc="04190019" w:tentative="1">
+      <w:start w:val="1"/>
+      <w:numFmt w:val="lowerLetter"/>
+      <w:lvlText w:val="%5."/>
+      <w:lvlJc w:val="left"/>
+      <w:pPr>
+        <w:ind w:left="3600" w:hanging="360"/>
+      </w:pPr>
+    </w:lvl>
+    <w:lvl w:ilvl="5" w:tplc="0419001B" w:tentative="1">
+      <w:start w:val="1"/>
+      <w:numFmt w:val="lowerRoman"/>
+      <w:lvlText w:val="%6."/>
+      <w:lvlJc w:val="right"/>
+      <w:pPr>
+        <w:ind w:left="4320" w:hanging="180"/>
+      </w:pPr>
+    </w:lvl>
+    <w:lvl w:ilvl="6" w:tplc="0419000F" w:tentative="1">
+      <w:start w:val="1"/>
+      <w:numFmt w:val="decimal"/>
+      <w:lvlText w:val="%7."/>
+      <w:lvlJc w:val="left"/>
+      <w:pPr>
+        <w:ind w:left="5040" w:hanging="360"/>
+      </w:pPr>
+    </w:lvl>
+    <w:lvl w:ilvl="7" w:tplc="04190019" w:tentative="1">
+      <w:start w:val="1"/>
+      <w:numFmt w:val="lowerLetter"/>
+      <w:lvlText w:val="%8."/>
+      <w:lvlJc w:val="left"/>
+      <w:pPr>
+        <w:ind w:left="5760" w:hanging="360"/>
+      </w:pPr>
+    </w:lvl>
+    <w:lvl w:ilvl="8" w:tplc="0419001B" w:tentative="1">
+      <w:start w:val="1"/>
+      <w:numFmt w:val="lowerRoman"/>
+      <w:lvlText w:val="%9."/>
+      <w:lvlJc w:val="right"/>
+      <w:pPr>
+        <w:ind w:left="6480" w:hanging="180"/>
+      </w:pPr>
+    </w:lvl>
+  </w:abstractNum>
+  <w:abstractNum w:abstractNumId="3" w15:restartNumberingAfterBreak="0">
     <w:nsid w:val="53A11C3F"/>
     <w:multiLevelType w:val="hybridMultilevel"/>
     <w:tmpl w:val="B65A3280"/>
@@ -3112,7 +3312,7 @@
       </w:rPr>
     </w:lvl>
   </w:abstractNum>
-  <w:abstractNum w:abstractNumId="3">
+  <w:abstractNum w:abstractNumId="4" w15:restartNumberingAfterBreak="0">
     <w:nsid w:val="664E7EE3"/>
     <w:multiLevelType w:val="hybridMultilevel"/>
     <w:tmpl w:val="F2E01D8A"/>
@@ -3225,7 +3425,7 @@
       </w:rPr>
     </w:lvl>
   </w:abstractNum>
-  <w:abstractNum w:abstractNumId="4">
+  <w:abstractNum w:abstractNumId="5" w15:restartNumberingAfterBreak="0">
     <w:nsid w:val="6BC9542D"/>
     <w:multiLevelType w:val="hybridMultilevel"/>
     <w:tmpl w:val="F48A071A"/>
@@ -3315,15 +3515,18 @@
     <w:abstractNumId w:val="1"/>
   </w:num>
   <w:num w:numId="2">
-    <w:abstractNumId w:val="3"/>
+    <w:abstractNumId w:val="4"/>
   </w:num>
   <w:num w:numId="3">
     <w:abstractNumId w:val="0"/>
   </w:num>
   <w:num w:numId="4">
-    <w:abstractNumId w:val="4"/>
+    <w:abstractNumId w:val="5"/>
   </w:num>
   <w:num w:numId="5">
+    <w:abstractNumId w:val="3"/>
+  </w:num>
+  <w:num w:numId="6">
     <w:abstractNumId w:val="2"/>
   </w:num>
 </w:numbering>
@@ -4042,7 +4245,7 @@
 </file>
 
 <file path=customXml/itemProps1.xml><?xml version="1.0" encoding="utf-8"?>
-<ds:datastoreItem xmlns:ds="http://schemas.openxmlformats.org/officeDocument/2006/customXml" ds:itemID="{791632A9-AAE6-41E6-BF48-33CA2F4D9574}">
+<ds:datastoreItem xmlns:ds="http://schemas.openxmlformats.org/officeDocument/2006/customXml" ds:itemID="{89B16285-5D7D-42F3-B2D9-5F7F7DD3BC71}">
   <ds:schemaRefs>
     <ds:schemaRef ds:uri="http://schemas.openxmlformats.org/officeDocument/2006/bibliography"/>
   </ds:schemaRefs>

</xml_diff>